<commit_message>
update module 1 - topic 1
</commit_message>
<xml_diff>
--- a/Module01-Introduction-to-Ethical-Hacking/docs/module01-topic1-information-security-overview.docx
+++ b/Module01-Introduction-to-Ethical-Hacking/docs/module01-topic1-information-security-overview.docx
@@ -4,6 +4,7 @@
   <w:body>
     <w:p>
       <w:pPr>
+        <w:jc w:val="both"/>
         <w:rPr>
           <w:b/>
           <w:sz w:val="40"/>
@@ -21,6 +22,7 @@
     </w:p>
     <w:p>
       <w:pPr>
+        <w:jc w:val="both"/>
         <w:rPr>
           <w:sz w:val="26"/>
           <w:szCs w:val="26"/>
@@ -110,6 +112,7 @@
     </w:p>
     <w:p>
       <w:pPr>
+        <w:jc w:val="both"/>
         <w:rPr>
           <w:b/>
           <w:sz w:val="34"/>
@@ -129,6 +132,7 @@
     </w:p>
     <w:p>
       <w:pPr>
+        <w:jc w:val="both"/>
         <w:rPr>
           <w:sz w:val="26"/>
           <w:szCs w:val="26"/>
@@ -200,6 +204,7 @@
     </w:p>
     <w:p>
       <w:pPr>
+        <w:jc w:val="both"/>
         <w:rPr>
           <w:sz w:val="26"/>
           <w:szCs w:val="26"/>
@@ -263,6 +268,7 @@
     </w:p>
     <w:p>
       <w:pPr>
+        <w:jc w:val="both"/>
         <w:rPr>
           <w:b/>
           <w:bCs/>
@@ -286,6 +292,7 @@
           <w:ilvl w:val="0"/>
           <w:numId w:val="1"/>
         </w:numPr>
+        <w:jc w:val="both"/>
         <w:rPr>
           <w:sz w:val="26"/>
           <w:szCs w:val="26"/>
@@ -305,6 +312,7 @@
           <w:ilvl w:val="0"/>
           <w:numId w:val="1"/>
         </w:numPr>
+        <w:jc w:val="both"/>
         <w:rPr>
           <w:sz w:val="26"/>
           <w:szCs w:val="26"/>
@@ -324,6 +332,7 @@
           <w:ilvl w:val="0"/>
           <w:numId w:val="1"/>
         </w:numPr>
+        <w:jc w:val="both"/>
         <w:rPr>
           <w:sz w:val="26"/>
           <w:szCs w:val="26"/>
@@ -392,6 +401,7 @@
           <w:ilvl w:val="0"/>
           <w:numId w:val="1"/>
         </w:numPr>
+        <w:jc w:val="both"/>
         <w:rPr>
           <w:sz w:val="26"/>
           <w:szCs w:val="26"/>
@@ -420,6 +430,7 @@
           <w:ilvl w:val="0"/>
           <w:numId w:val="1"/>
         </w:numPr>
+        <w:jc w:val="both"/>
         <w:rPr>
           <w:sz w:val="26"/>
           <w:szCs w:val="26"/>
@@ -455,6 +466,7 @@
           <w:ilvl w:val="0"/>
           <w:numId w:val="1"/>
         </w:numPr>
+        <w:jc w:val="both"/>
         <w:rPr>
           <w:sz w:val="26"/>
           <w:szCs w:val="26"/>
@@ -554,6 +566,7 @@
           <w:ilvl w:val="0"/>
           <w:numId w:val="1"/>
         </w:numPr>
+        <w:jc w:val="both"/>
         <w:rPr>
           <w:sz w:val="26"/>
           <w:szCs w:val="26"/>
@@ -569,6 +582,7 @@
     </w:p>
     <w:p>
       <w:pPr>
+        <w:jc w:val="both"/>
         <w:rPr>
           <w:sz w:val="26"/>
           <w:szCs w:val="26"/>
@@ -581,8 +595,8 @@
           <w:szCs w:val="26"/>
         </w:rPr>
         <w:drawing>
-          <wp:inline distT="0" distB="0" distL="0" distR="0">
-            <wp:extent cx="5732145" cy="3224332"/>
+          <wp:inline distT="0" distB="0" distL="0" distR="0" wp14:anchorId="6D8C7917" wp14:editId="410E4F0E">
+            <wp:extent cx="5732145" cy="3223895"/>
             <wp:effectExtent l="114300" t="114300" r="116205" b="147955"/>
             <wp:docPr id="2" name="Picture 2" descr="C:\Users\Admin\Downloads\Mục tiêu của (1).png"/>
             <wp:cNvGraphicFramePr>
@@ -599,6 +613,293 @@
                   </pic:nvPicPr>
                   <pic:blipFill>
                     <a:blip r:embed="rId6" cstate="print">
+                      <a:extLst>
+                        <a:ext uri="{28A0092B-C50C-407E-A947-70E740481C1C}">
+                          <a14:useLocalDpi xmlns:a14="http://schemas.microsoft.com/office/drawing/2010/main" val="0"/>
+                        </a:ext>
+                      </a:extLst>
+                    </a:blip>
+                    <a:srcRect/>
+                    <a:stretch>
+                      <a:fillRect/>
+                    </a:stretch>
+                  </pic:blipFill>
+                  <pic:spPr bwMode="auto">
+                    <a:xfrm>
+                      <a:off x="0" y="0"/>
+                      <a:ext cx="5732145" cy="3223895"/>
+                    </a:xfrm>
+                    <a:prstGeom prst="rect">
+                      <a:avLst/>
+                    </a:prstGeom>
+                    <a:solidFill>
+                      <a:srgbClr val="FFFFFF">
+                        <a:shade val="85000"/>
+                      </a:srgbClr>
+                    </a:solidFill>
+                    <a:ln w="88900" cap="sq">
+                      <a:solidFill>
+                        <a:srgbClr val="FFFFFF"/>
+                      </a:solidFill>
+                      <a:miter lim="800000"/>
+                    </a:ln>
+                    <a:effectLst>
+                      <a:outerShdw blurRad="55000" dist="18000" dir="5400000" algn="tl" rotWithShape="0">
+                        <a:srgbClr val="000000">
+                          <a:alpha val="40000"/>
+                        </a:srgbClr>
+                      </a:outerShdw>
+                    </a:effectLst>
+                    <a:scene3d>
+                      <a:camera prst="orthographicFront"/>
+                      <a:lightRig rig="twoPt" dir="t">
+                        <a:rot lat="0" lon="0" rev="7200000"/>
+                      </a:lightRig>
+                    </a:scene3d>
+                    <a:sp3d>
+                      <a:bevelT w="25400" h="19050"/>
+                      <a:contourClr>
+                        <a:srgbClr val="FFFFFF"/>
+                      </a:contourClr>
+                    </a:sp3d>
+                  </pic:spPr>
+                </pic:pic>
+              </a:graphicData>
+            </a:graphic>
+          </wp:inline>
+        </w:drawing>
+      </w:r>
+      <w:r>
+        <w:rPr>
+          <w:sz w:val="26"/>
+          <w:szCs w:val="26"/>
+        </w:rPr>
+        <w:br w:type="page"/>
+      </w:r>
+    </w:p>
+    <w:p>
+      <w:pPr>
+        <w:jc w:val="both"/>
+        <w:rPr>
+          <w:b/>
+          <w:sz w:val="32"/>
+          <w:szCs w:val="26"/>
+          <w:u w:val="single"/>
+        </w:rPr>
+      </w:pPr>
+      <w:r>
+        <w:rPr>
+          <w:b/>
+          <w:sz w:val="32"/>
+          <w:szCs w:val="26"/>
+          <w:u w:val="single"/>
+        </w:rPr>
+        <w:lastRenderedPageBreak/>
+        <w:t>Tổng quan về An ninh Thông tin (Information Security Overview)</w:t>
+      </w:r>
+    </w:p>
+    <w:p>
+      <w:pPr>
+        <w:jc w:val="both"/>
+        <w:rPr>
+          <w:sz w:val="26"/>
+          <w:szCs w:val="26"/>
+        </w:rPr>
+      </w:pPr>
+      <w:r>
+        <w:rPr>
+          <w:b/>
+          <w:bCs/>
+          <w:sz w:val="26"/>
+          <w:szCs w:val="26"/>
+        </w:rPr>
+        <w:t>An ninh Thông tin (Information Security)</w:t>
+      </w:r>
+      <w:r>
+        <w:rPr>
+          <w:sz w:val="26"/>
+          <w:szCs w:val="26"/>
+        </w:rPr>
+        <w:t xml:space="preserve"> là việc bảo vệ hoặc gìn giữ thông tin và các hệ thống thông tin—những hệ thống sử dụng, lưu trữ và truyền tả</w:t>
+      </w:r>
+      <w:r>
+        <w:rPr>
+          <w:sz w:val="26"/>
+          <w:szCs w:val="26"/>
+        </w:rPr>
+        <w:t xml:space="preserve">i thông tin </w:t>
+      </w:r>
+      <w:r>
+        <w:rPr>
+          <w:sz w:val="26"/>
+          <w:szCs w:val="26"/>
+        </w:rPr>
+        <w:t>khỏi các hành vi truy cập trái phép, tiết lộ, thay đổi hoặc phá hủy thông tin.</w:t>
+      </w:r>
+    </w:p>
+    <w:p>
+      <w:pPr>
+        <w:jc w:val="both"/>
+        <w:rPr>
+          <w:sz w:val="26"/>
+          <w:szCs w:val="26"/>
+        </w:rPr>
+      </w:pPr>
+      <w:r>
+        <w:rPr>
+          <w:sz w:val="26"/>
+          <w:szCs w:val="26"/>
+        </w:rPr>
+        <w:t>Thông tin là một tài sản quan trọng (critical asset) mà mọi tổ chức đều phải bảo vệ. Nếu thông tin nhạy cảm rơi vào tay kẻ xấu, tổ chức đó có thể phải gánh chịu những tổn thất nghiêm trọng như thiệt hại tài chính, ảnh hưởng đến uy tín thương hiệu, mất khách hàng hoặc những hậu quả khác.</w:t>
+      </w:r>
+    </w:p>
+    <w:p>
+      <w:pPr>
+        <w:jc w:val="both"/>
+        <w:rPr>
+          <w:sz w:val="26"/>
+          <w:szCs w:val="26"/>
+        </w:rPr>
+      </w:pPr>
+      <w:r>
+        <w:rPr>
+          <w:sz w:val="26"/>
+          <w:szCs w:val="26"/>
+        </w:rPr>
+        <w:t xml:space="preserve">Để giúp người học hiểu được cách bảo vệ các tài nguyên thông tin quan trọng như vậy, module này mở đầu bằng phần tổng quan về </w:t>
+      </w:r>
+      <w:r>
+        <w:rPr>
+          <w:b/>
+          <w:bCs/>
+          <w:sz w:val="26"/>
+          <w:szCs w:val="26"/>
+        </w:rPr>
+        <w:t>an ninh thông tin</w:t>
+      </w:r>
+      <w:r>
+        <w:rPr>
+          <w:sz w:val="26"/>
+          <w:szCs w:val="26"/>
+        </w:rPr>
+        <w:t>.</w:t>
+      </w:r>
+    </w:p>
+    <w:p>
+      <w:pPr>
+        <w:jc w:val="both"/>
+        <w:rPr>
+          <w:sz w:val="26"/>
+          <w:szCs w:val="26"/>
+        </w:rPr>
+      </w:pPr>
+      <w:r>
+        <w:rPr>
+          <w:sz w:val="26"/>
+          <w:szCs w:val="26"/>
+        </w:rPr>
+        <w:t>Phần này sẽ giới thiệu:</w:t>
+      </w:r>
+    </w:p>
+    <w:p>
+      <w:pPr>
+        <w:numPr>
+          <w:ilvl w:val="0"/>
+          <w:numId w:val="2"/>
+        </w:numPr>
+        <w:jc w:val="both"/>
+        <w:rPr>
+          <w:sz w:val="26"/>
+          <w:szCs w:val="26"/>
+        </w:rPr>
+      </w:pPr>
+      <w:r>
+        <w:rPr>
+          <w:b/>
+          <w:bCs/>
+          <w:sz w:val="26"/>
+          <w:szCs w:val="26"/>
+        </w:rPr>
+        <w:t>Các yếu tố cấu thành An ninh Thông tin (Elements of Information Security)</w:t>
+      </w:r>
+    </w:p>
+    <w:p>
+      <w:pPr>
+        <w:numPr>
+          <w:ilvl w:val="0"/>
+          <w:numId w:val="2"/>
+        </w:numPr>
+        <w:jc w:val="both"/>
+        <w:rPr>
+          <w:sz w:val="26"/>
+          <w:szCs w:val="26"/>
+        </w:rPr>
+      </w:pPr>
+      <w:r>
+        <w:rPr>
+          <w:b/>
+          <w:bCs/>
+          <w:sz w:val="26"/>
+          <w:szCs w:val="26"/>
+        </w:rPr>
+        <w:t>Phân loại các hình thức tấn công (Classification of Attacks)</w:t>
+      </w:r>
+    </w:p>
+    <w:p>
+      <w:pPr>
+        <w:numPr>
+          <w:ilvl w:val="0"/>
+          <w:numId w:val="2"/>
+        </w:numPr>
+        <w:jc w:val="both"/>
+        <w:rPr>
+          <w:sz w:val="26"/>
+          <w:szCs w:val="26"/>
+        </w:rPr>
+      </w:pPr>
+      <w:r>
+        <w:rPr>
+          <w:b/>
+          <w:bCs/>
+          <w:sz w:val="26"/>
+          <w:szCs w:val="26"/>
+        </w:rPr>
+        <w:t>Chiến tranh thông tin (Information Warfare)</w:t>
+      </w:r>
+    </w:p>
+    <w:p>
+      <w:pPr>
+        <w:jc w:val="both"/>
+        <w:rPr>
+          <w:sz w:val="26"/>
+          <w:szCs w:val="26"/>
+        </w:rPr>
+      </w:pPr>
+      <w:r>
+        <w:rPr>
+          <w:noProof/>
+          <w:sz w:val="26"/>
+          <w:szCs w:val="26"/>
+        </w:rPr>
+        <w:drawing>
+          <wp:inline distT="0" distB="0" distL="0" distR="0">
+            <wp:extent cx="5732145" cy="3224332"/>
+            <wp:effectExtent l="114300" t="114300" r="116205" b="147955"/>
+            <wp:docPr id="3" name="Picture 3" descr="C:\Users\Admin\Downloads\Mục tiêu của (2).png"/>
+            <wp:cNvGraphicFramePr>
+              <a:graphicFrameLocks xmlns:a="http://schemas.openxmlformats.org/drawingml/2006/main" noChangeAspect="1"/>
+            </wp:cNvGraphicFramePr>
+            <a:graphic xmlns:a="http://schemas.openxmlformats.org/drawingml/2006/main">
+              <a:graphicData uri="http://schemas.openxmlformats.org/drawingml/2006/picture">
+                <pic:pic xmlns:pic="http://schemas.openxmlformats.org/drawingml/2006/picture">
+                  <pic:nvPicPr>
+                    <pic:cNvPr id="0" name="Picture 1" descr="C:\Users\Admin\Downloads\Mục tiêu của (2).png"/>
+                    <pic:cNvPicPr>
+                      <a:picLocks noChangeAspect="1" noChangeArrowheads="1"/>
+                    </pic:cNvPicPr>
+                  </pic:nvPicPr>
+                  <pic:blipFill>
+                    <a:blip r:embed="rId7" cstate="print">
                       <a:extLst>
                         <a:ext uri="{28A0092B-C50C-407E-A947-70E740481C1C}">
                           <a14:useLocalDpi xmlns:a14="http://schemas.microsoft.com/office/drawing/2010/main" val="0"/>
@@ -658,85 +959,187 @@
     </w:p>
     <w:p>
       <w:pPr>
-        <w:rPr>
-          <w:b/>
-          <w:sz w:val="32"/>
-          <w:szCs w:val="26"/>
-          <w:u w:val="single"/>
-        </w:rPr>
-      </w:pPr>
-      <w:r>
-        <w:rPr>
-          <w:b/>
-          <w:sz w:val="32"/>
-          <w:szCs w:val="26"/>
-          <w:u w:val="single"/>
-        </w:rPr>
-        <w:t>Tổng quan về An ninh Thông tin (Information Security Overview)</w:t>
-      </w:r>
-    </w:p>
-    <w:p>
-      <w:pPr>
-        <w:rPr>
-          <w:sz w:val="26"/>
-          <w:szCs w:val="26"/>
-        </w:rPr>
-      </w:pPr>
-      <w:r>
-        <w:rPr>
-          <w:b/>
-          <w:bCs/>
-          <w:sz w:val="26"/>
-          <w:szCs w:val="26"/>
-        </w:rPr>
-        <w:t>An ninh Thông tin (Information Security)</w:t>
-      </w:r>
-      <w:r>
-        <w:rPr>
-          <w:sz w:val="26"/>
-          <w:szCs w:val="26"/>
-        </w:rPr>
-        <w:t xml:space="preserve"> là việc bảo vệ hoặc gìn giữ thông tin và các hệ thống thông tin—những hệ thống sử dụng, lưu trữ và truyền tải thông tin—khỏi các hành vi truy cập trái phép, tiết lộ, thay đổi hoặc phá hủy thông tin.</w:t>
-      </w:r>
-    </w:p>
-    <w:p>
-      <w:pPr>
-        <w:rPr>
-          <w:sz w:val="26"/>
-          <w:szCs w:val="26"/>
-        </w:rPr>
-      </w:pPr>
-      <w:r>
-        <w:rPr>
-          <w:sz w:val="26"/>
-          <w:szCs w:val="26"/>
-        </w:rPr>
-        <w:t>Thông tin là một tài sản quan trọng (critical asset) mà mọi tổ chức đều phải bảo vệ. Nếu thông tin nhạy cảm rơi vào tay kẻ xấu, tổ chức đó có thể phải gánh chịu những tổn thất nghiêm trọng như thiệt hại tài chính, ảnh hưởng đến uy tín thương hiệu, mất khách hàng hoặc những hậu quả khác.</w:t>
-      </w:r>
-    </w:p>
-    <w:p>
-      <w:pPr>
-        <w:rPr>
-          <w:sz w:val="26"/>
-          <w:szCs w:val="26"/>
-        </w:rPr>
-      </w:pPr>
-      <w:r>
-        <w:rPr>
+        <w:jc w:val="both"/>
+        <w:rPr>
+          <w:b/>
+          <w:bCs/>
+          <w:sz w:val="26"/>
+          <w:szCs w:val="26"/>
+        </w:rPr>
+      </w:pPr>
+      <w:r>
+        <w:rPr>
+          <w:b/>
+          <w:bCs/>
+          <w:sz w:val="26"/>
+          <w:szCs w:val="26"/>
+        </w:rPr>
+        <w:t>Các yếu tố của An ninh Thông tin (Elements of Information Security)</w:t>
+      </w:r>
+    </w:p>
+    <w:p>
+      <w:pPr>
+        <w:jc w:val="both"/>
+        <w:rPr>
+          <w:sz w:val="26"/>
+          <w:szCs w:val="26"/>
+        </w:rPr>
+      </w:pPr>
+      <w:r>
+        <w:rPr>
+          <w:b/>
+          <w:bCs/>
+          <w:sz w:val="26"/>
+          <w:szCs w:val="26"/>
+        </w:rPr>
+        <w:t>An ninh thông tin</w:t>
+      </w:r>
+      <w:r>
+        <w:rPr>
+          <w:sz w:val="26"/>
+          <w:szCs w:val="26"/>
+        </w:rPr>
+        <w:t xml:space="preserve"> được định nghĩa là </w:t>
+      </w:r>
+      <w:r>
+        <w:rPr>
+          <w:i/>
+          <w:iCs/>
+          <w:sz w:val="26"/>
+          <w:szCs w:val="26"/>
+        </w:rPr>
+        <w:t>“trạng thái an toàn của thông tin và hạ tầng, trong đó khả năng xảy ra các hành vi trộm cắp, giả mạo hoặc gián đoạn thông tin và dịch vụ được giữ ở mức thấp hoặc trong phạm vi chấp nhận được.”</w:t>
+      </w:r>
+      <w:r>
+        <w:rPr>
+          <w:sz w:val="26"/>
+          <w:szCs w:val="26"/>
+        </w:rPr>
+        <w:br/>
+        <w:t xml:space="preserve">An ninh thông tin dựa trên 5 yếu tố cốt lõi: </w:t>
+      </w:r>
+      <w:r>
+        <w:rPr>
+          <w:b/>
+          <w:bCs/>
+          <w:sz w:val="26"/>
+          <w:szCs w:val="26"/>
+        </w:rPr>
+        <w:t>Confidentiality (bảo mật), Integrity (toàn vẹn), Availability (sẵn sàng), Authenticity (xác thực)</w:t>
+      </w:r>
+      <w:r>
+        <w:rPr>
+          <w:sz w:val="26"/>
+          <w:szCs w:val="26"/>
+        </w:rPr>
+        <w:t xml:space="preserve"> và </w:t>
+      </w:r>
+      <w:r>
+        <w:rPr>
+          <w:b/>
+          <w:bCs/>
+          <w:sz w:val="26"/>
+          <w:szCs w:val="26"/>
+        </w:rPr>
+        <w:t>Non-repudiation (không thể chối bỏ)</w:t>
+      </w:r>
+      <w:r>
+        <w:rPr>
+          <w:sz w:val="26"/>
+          <w:szCs w:val="26"/>
+        </w:rPr>
+        <w:t>.</w:t>
+      </w:r>
+    </w:p>
+    <w:p>
+      <w:pPr>
+        <w:jc w:val="both"/>
+        <w:rPr>
+          <w:b/>
+          <w:bCs/>
+          <w:sz w:val="26"/>
+          <w:szCs w:val="26"/>
+        </w:rPr>
+      </w:pPr>
+      <w:r>
+        <w:rPr>
+          <w:b/>
+          <w:bCs/>
           <w:sz w:val="26"/>
           <w:szCs w:val="26"/>
         </w:rPr>
         <w:lastRenderedPageBreak/>
-        <w:t xml:space="preserve">Để giúp người học hiểu được cách bảo vệ các tài nguyên thông tin quan trọng như vậy, module này mở đầu bằng phần tổng quan về </w:t>
-      </w:r>
-      <w:r>
-        <w:rPr>
-          <w:b/>
-          <w:bCs/>
-          <w:sz w:val="26"/>
-          <w:szCs w:val="26"/>
-        </w:rPr>
-        <w:t>an ninh thông tin</w:t>
+        <w:t xml:space="preserve">1. </w:t>
+      </w:r>
+      <w:r>
+        <w:rPr>
+          <w:b/>
+          <w:bCs/>
+          <w:sz w:val="26"/>
+          <w:szCs w:val="26"/>
+        </w:rPr>
+        <w:t>Confidentiality (Tính bảo mật)</w:t>
+      </w:r>
+    </w:p>
+    <w:p>
+      <w:pPr>
+        <w:ind w:left="142"/>
+        <w:rPr>
+          <w:sz w:val="26"/>
+          <w:szCs w:val="26"/>
+        </w:rPr>
+      </w:pPr>
+      <w:r>
+        <w:rPr>
+          <w:sz w:val="26"/>
+          <w:szCs w:val="26"/>
+        </w:rPr>
+        <w:t xml:space="preserve">Tính bảo mật là sự đảm bảo rằng thông tin </w:t>
+      </w:r>
+      <w:r>
+        <w:rPr>
+          <w:b/>
+          <w:bCs/>
+          <w:sz w:val="26"/>
+          <w:szCs w:val="26"/>
+        </w:rPr>
+        <w:t>chỉ có thể được truy cập bởi các đố</w:t>
+      </w:r>
+      <w:r>
+        <w:rPr>
+          <w:b/>
+          <w:bCs/>
+          <w:sz w:val="26"/>
+          <w:szCs w:val="26"/>
+        </w:rPr>
+        <w:t xml:space="preserve">i </w:t>
+      </w:r>
+      <w:r>
+        <w:rPr>
+          <w:b/>
+          <w:bCs/>
+          <w:sz w:val="26"/>
+          <w:szCs w:val="26"/>
+        </w:rPr>
+        <w:t>tượng</w:t>
+      </w:r>
+      <w:r>
+        <w:rPr>
+          <w:b/>
+          <w:bCs/>
+          <w:sz w:val="26"/>
+          <w:szCs w:val="26"/>
+        </w:rPr>
+        <w:t xml:space="preserve"> </w:t>
+      </w:r>
+      <w:r>
+        <w:rPr>
+          <w:b/>
+          <w:bCs/>
+          <w:sz w:val="26"/>
+          <w:szCs w:val="26"/>
+        </w:rPr>
+        <w:t>được ủy quyền</w:t>
       </w:r>
       <w:r>
         <w:rPr>
@@ -745,94 +1148,871 @@
         </w:rPr>
         <w:t>.</w:t>
       </w:r>
-    </w:p>
-    <w:p>
-      <w:pPr>
-        <w:rPr>
-          <w:sz w:val="26"/>
-          <w:szCs w:val="26"/>
-        </w:rPr>
-      </w:pPr>
-      <w:r>
-        <w:rPr>
-          <w:sz w:val="26"/>
-          <w:szCs w:val="26"/>
-        </w:rPr>
-        <w:t>Phần này sẽ giới thiệu:</w:t>
+      <w:r>
+        <w:rPr>
+          <w:sz w:val="26"/>
+          <w:szCs w:val="26"/>
+        </w:rPr>
+        <w:br/>
+        <w:t>Sự cố vi phạm bảo mật có thể xảy ra do xử lý dữ liệu không đúng cách hoặc do bị tấn công (ví dụ: hacking).</w:t>
+      </w:r>
+    </w:p>
+    <w:p>
+      <w:pPr>
+        <w:ind w:left="142"/>
+        <w:jc w:val="both"/>
+        <w:rPr>
+          <w:sz w:val="26"/>
+          <w:szCs w:val="26"/>
+        </w:rPr>
+      </w:pPr>
+      <w:r>
+        <w:rPr>
+          <w:b/>
+          <w:bCs/>
+          <w:sz w:val="26"/>
+          <w:szCs w:val="26"/>
+        </w:rPr>
+        <w:t>Các biện pháp kiểm soát bảo mật thông tin bao gồm</w:t>
+      </w:r>
+      <w:r>
+        <w:rPr>
+          <w:sz w:val="26"/>
+          <w:szCs w:val="26"/>
+        </w:rPr>
+        <w:t>:</w:t>
       </w:r>
     </w:p>
     <w:p>
       <w:pPr>
         <w:numPr>
           <w:ilvl w:val="0"/>
-          <w:numId w:val="2"/>
+          <w:numId w:val="3"/>
         </w:numPr>
-        <w:rPr>
-          <w:sz w:val="26"/>
-          <w:szCs w:val="26"/>
-        </w:rPr>
-      </w:pPr>
-      <w:r>
-        <w:rPr>
-          <w:b/>
-          <w:bCs/>
-          <w:sz w:val="26"/>
-          <w:szCs w:val="26"/>
-        </w:rPr>
-        <w:t>Các yếu tố cấu thành An ninh Thông tin (Elements of Information Security)</w:t>
+        <w:ind w:left="567" w:hanging="283"/>
+        <w:jc w:val="both"/>
+        <w:rPr>
+          <w:sz w:val="26"/>
+          <w:szCs w:val="26"/>
+        </w:rPr>
+      </w:pPr>
+      <w:r>
+        <w:rPr>
+          <w:sz w:val="26"/>
+          <w:szCs w:val="26"/>
+        </w:rPr>
+        <w:t>Phân loại dữ liệu (data classification)</w:t>
       </w:r>
     </w:p>
     <w:p>
       <w:pPr>
         <w:numPr>
           <w:ilvl w:val="0"/>
-          <w:numId w:val="2"/>
+          <w:numId w:val="3"/>
         </w:numPr>
-        <w:rPr>
-          <w:sz w:val="26"/>
-          <w:szCs w:val="26"/>
-        </w:rPr>
-      </w:pPr>
-      <w:r>
-        <w:rPr>
-          <w:b/>
-          <w:bCs/>
-          <w:sz w:val="26"/>
-          <w:szCs w:val="26"/>
-        </w:rPr>
-        <w:t>Phân loại các hình thức tấn công (Classification of Attacks)</w:t>
+        <w:ind w:left="567" w:hanging="283"/>
+        <w:jc w:val="both"/>
+        <w:rPr>
+          <w:sz w:val="26"/>
+          <w:szCs w:val="26"/>
+        </w:rPr>
+      </w:pPr>
+      <w:r>
+        <w:rPr>
+          <w:sz w:val="26"/>
+          <w:szCs w:val="26"/>
+        </w:rPr>
+        <w:t>Mã hóa dữ liệu (data encryption)</w:t>
       </w:r>
     </w:p>
     <w:p>
       <w:pPr>
         <w:numPr>
           <w:ilvl w:val="0"/>
-          <w:numId w:val="2"/>
+          <w:numId w:val="3"/>
         </w:numPr>
-        <w:rPr>
-          <w:sz w:val="26"/>
-          <w:szCs w:val="26"/>
-        </w:rPr>
-      </w:pPr>
-      <w:r>
-        <w:rPr>
-          <w:b/>
-          <w:bCs/>
-          <w:sz w:val="26"/>
-          <w:szCs w:val="26"/>
-        </w:rPr>
-        <w:t>Chiến tranh thông tin (Information Warfare)</w:t>
-      </w:r>
-    </w:p>
-    <w:p>
-      <w:pPr>
+        <w:ind w:left="567" w:hanging="283"/>
+        <w:jc w:val="both"/>
+        <w:rPr>
+          <w:sz w:val="26"/>
+          <w:szCs w:val="26"/>
+        </w:rPr>
+      </w:pPr>
+      <w:r>
+        <w:rPr>
+          <w:sz w:val="26"/>
+          <w:szCs w:val="26"/>
+        </w:rPr>
+        <w:t>Tiêu hủy đúng cách các thiết bị lưu trữ (chẳng hạn như đĩa DVD, USB, Blu-ray…)</w:t>
+      </w:r>
+    </w:p>
+    <w:p>
+      <w:pPr>
+        <w:jc w:val="both"/>
+        <w:rPr>
+          <w:b/>
+          <w:bCs/>
+          <w:sz w:val="26"/>
+          <w:szCs w:val="26"/>
+        </w:rPr>
+      </w:pPr>
+      <w:r>
+        <w:rPr>
+          <w:b/>
+          <w:bCs/>
+          <w:sz w:val="26"/>
+          <w:szCs w:val="26"/>
+        </w:rPr>
+        <w:t xml:space="preserve">2. </w:t>
+      </w:r>
+      <w:r>
+        <w:rPr>
+          <w:b/>
+          <w:bCs/>
+          <w:sz w:val="26"/>
+          <w:szCs w:val="26"/>
+        </w:rPr>
+        <w:t>Integrity (Tính toàn vẹn)</w:t>
+      </w:r>
+    </w:p>
+    <w:p>
+      <w:pPr>
+        <w:ind w:left="142"/>
+        <w:jc w:val="both"/>
+        <w:rPr>
+          <w:sz w:val="26"/>
+          <w:szCs w:val="26"/>
+        </w:rPr>
+      </w:pPr>
+      <w:r>
+        <w:rPr>
+          <w:sz w:val="26"/>
+          <w:szCs w:val="26"/>
+        </w:rPr>
+        <w:t xml:space="preserve">Tính toàn vẹn là </w:t>
+      </w:r>
+      <w:r>
+        <w:rPr>
+          <w:b/>
+          <w:bCs/>
+          <w:sz w:val="26"/>
+          <w:szCs w:val="26"/>
+        </w:rPr>
+        <w:t>mức độ đáng tin cậy của dữ liệu hoặc tài nguyên</w:t>
+      </w:r>
+      <w:r>
+        <w:rPr>
+          <w:sz w:val="26"/>
+          <w:szCs w:val="26"/>
+        </w:rPr>
+        <w:t xml:space="preserve">, đảm bảo rằng dữ liệu không bị thay đổi một cách </w:t>
+      </w:r>
+      <w:r>
+        <w:rPr>
+          <w:b/>
+          <w:bCs/>
+          <w:sz w:val="26"/>
+          <w:szCs w:val="26"/>
+        </w:rPr>
+        <w:t>trái phép hoặc không phù hợp</w:t>
+      </w:r>
+      <w:r>
+        <w:rPr>
+          <w:sz w:val="26"/>
+          <w:szCs w:val="26"/>
+        </w:rPr>
+        <w:t xml:space="preserve">, và </w:t>
+      </w:r>
+      <w:r>
+        <w:rPr>
+          <w:b/>
+          <w:bCs/>
+          <w:sz w:val="26"/>
+          <w:szCs w:val="26"/>
+        </w:rPr>
+        <w:t>đủ chính xác</w:t>
+      </w:r>
+      <w:r>
+        <w:rPr>
+          <w:sz w:val="26"/>
+          <w:szCs w:val="26"/>
+        </w:rPr>
+        <w:t xml:space="preserve"> cho mục đích sử dụng của nó.</w:t>
+      </w:r>
+    </w:p>
+    <w:p>
+      <w:pPr>
+        <w:ind w:left="142"/>
+        <w:jc w:val="both"/>
+        <w:rPr>
+          <w:sz w:val="26"/>
+          <w:szCs w:val="26"/>
+        </w:rPr>
+      </w:pPr>
+      <w:r>
+        <w:rPr>
+          <w:b/>
+          <w:bCs/>
+          <w:sz w:val="26"/>
+          <w:szCs w:val="26"/>
+        </w:rPr>
+        <w:t>Các biện pháp duy trì toàn vẹn dữ liệu có thể bao gồm</w:t>
+      </w:r>
+      <w:r>
+        <w:rPr>
+          <w:sz w:val="26"/>
+          <w:szCs w:val="26"/>
+        </w:rPr>
+        <w:t>:</w:t>
+      </w:r>
+    </w:p>
+    <w:p>
+      <w:pPr>
+        <w:numPr>
+          <w:ilvl w:val="0"/>
+          <w:numId w:val="4"/>
+        </w:numPr>
+        <w:jc w:val="both"/>
+        <w:rPr>
+          <w:sz w:val="26"/>
+          <w:szCs w:val="26"/>
+        </w:rPr>
+      </w:pPr>
+      <w:r>
+        <w:rPr>
+          <w:b/>
+          <w:bCs/>
+          <w:sz w:val="26"/>
+          <w:szCs w:val="26"/>
+        </w:rPr>
+        <w:t>Checksum</w:t>
+      </w:r>
+      <w:r>
+        <w:rPr>
+          <w:sz w:val="26"/>
+          <w:szCs w:val="26"/>
+        </w:rPr>
+        <w:t>: số kiểm tra được tạo bởi một hàm toán học để xác minh dữ liệu không bị thay đổi</w:t>
+      </w:r>
+    </w:p>
+    <w:p>
+      <w:pPr>
+        <w:numPr>
+          <w:ilvl w:val="0"/>
+          <w:numId w:val="4"/>
+        </w:numPr>
+        <w:jc w:val="both"/>
+        <w:rPr>
+          <w:sz w:val="26"/>
+          <w:szCs w:val="26"/>
+        </w:rPr>
+      </w:pPr>
+      <w:r>
+        <w:rPr>
+          <w:b/>
+          <w:bCs/>
+          <w:sz w:val="26"/>
+          <w:szCs w:val="26"/>
+        </w:rPr>
+        <w:t>Kiểm soát truy cập (access control)</w:t>
+      </w:r>
+      <w:r>
+        <w:rPr>
+          <w:sz w:val="26"/>
+          <w:szCs w:val="26"/>
+        </w:rPr>
+        <w:t>: chỉ cho phép người dùng được ủy quyền thực hiện cập nhật, thêm hoặc xóa dữ liệu</w:t>
+      </w:r>
+    </w:p>
+    <w:p>
+      <w:pPr>
+        <w:ind w:left="142"/>
+        <w:jc w:val="both"/>
+        <w:rPr>
+          <w:sz w:val="26"/>
+          <w:szCs w:val="26"/>
+        </w:rPr>
+      </w:pPr>
+      <w:r>
+        <w:rPr>
+          <w:i/>
+          <w:iCs/>
+          <w:sz w:val="26"/>
+          <w:szCs w:val="26"/>
+        </w:rPr>
+        <w:t>Checksum</w:t>
+      </w:r>
+      <w:r>
+        <w:rPr>
+          <w:sz w:val="26"/>
+          <w:szCs w:val="26"/>
+        </w:rPr>
+        <w:t>: Còn gọi là mã kiểm, thường dùng trong truyền tải hoặc lưu trữ dữ liệu để phát hiện lỗi hoặc can thiệp trái phép.</w:t>
+      </w:r>
+    </w:p>
+    <w:p>
+      <w:pPr>
+        <w:jc w:val="both"/>
+        <w:rPr>
+          <w:b/>
+          <w:bCs/>
+          <w:sz w:val="26"/>
+          <w:szCs w:val="26"/>
+        </w:rPr>
+      </w:pPr>
+      <w:r>
+        <w:rPr>
+          <w:b/>
+          <w:bCs/>
+          <w:sz w:val="26"/>
+          <w:szCs w:val="26"/>
+        </w:rPr>
+        <w:t xml:space="preserve">3. </w:t>
+      </w:r>
+      <w:r>
+        <w:rPr>
+          <w:b/>
+          <w:bCs/>
+          <w:sz w:val="26"/>
+          <w:szCs w:val="26"/>
+        </w:rPr>
+        <w:t>Availability (Tính sẵn sàng)</w:t>
+      </w:r>
+    </w:p>
+    <w:p>
+      <w:pPr>
+        <w:ind w:left="142"/>
+        <w:jc w:val="both"/>
+        <w:rPr>
+          <w:sz w:val="26"/>
+          <w:szCs w:val="26"/>
+        </w:rPr>
+      </w:pPr>
+      <w:r>
+        <w:rPr>
+          <w:sz w:val="26"/>
+          <w:szCs w:val="26"/>
+        </w:rPr>
+        <w:t xml:space="preserve">Tính sẵn sàng là sự đảm bảo rằng </w:t>
+      </w:r>
+      <w:r>
+        <w:rPr>
+          <w:b/>
+          <w:bCs/>
+          <w:sz w:val="26"/>
+          <w:szCs w:val="26"/>
+        </w:rPr>
+        <w:t>các hệ thống chịu trách nhiệm phân phối, lưu trữ và xử lý thông tin</w:t>
+      </w:r>
+      <w:r>
+        <w:rPr>
+          <w:sz w:val="26"/>
+          <w:szCs w:val="26"/>
+        </w:rPr>
+        <w:t xml:space="preserve"> luôn có thể truy cập được </w:t>
+      </w:r>
+      <w:r>
+        <w:rPr>
+          <w:b/>
+          <w:bCs/>
+          <w:sz w:val="26"/>
+          <w:szCs w:val="26"/>
+        </w:rPr>
+        <w:t>bởi những người dùng hợp lệ khi cần thiết</w:t>
+      </w:r>
+      <w:r>
+        <w:rPr>
+          <w:sz w:val="26"/>
+          <w:szCs w:val="26"/>
+        </w:rPr>
+        <w:t>.</w:t>
+      </w:r>
+    </w:p>
+    <w:p>
+      <w:pPr>
+        <w:ind w:left="142"/>
+        <w:jc w:val="both"/>
+        <w:rPr>
+          <w:sz w:val="26"/>
+          <w:szCs w:val="26"/>
+        </w:rPr>
+      </w:pPr>
+      <w:r>
+        <w:rPr>
+          <w:b/>
+          <w:bCs/>
+          <w:sz w:val="26"/>
+          <w:szCs w:val="26"/>
+        </w:rPr>
+        <w:t>Các biện pháp bảo đảm tính sẵn sàng có thể bao gồm</w:t>
+      </w:r>
+      <w:r>
+        <w:rPr>
+          <w:sz w:val="26"/>
+          <w:szCs w:val="26"/>
+        </w:rPr>
+        <w:t>:</w:t>
+      </w:r>
+    </w:p>
+    <w:p>
+      <w:pPr>
+        <w:numPr>
+          <w:ilvl w:val="0"/>
+          <w:numId w:val="5"/>
+        </w:numPr>
+        <w:jc w:val="both"/>
+        <w:rPr>
+          <w:sz w:val="26"/>
+          <w:szCs w:val="26"/>
+        </w:rPr>
+      </w:pPr>
+      <w:r>
+        <w:rPr>
+          <w:sz w:val="26"/>
+          <w:szCs w:val="26"/>
+        </w:rPr>
+        <w:t>Hệ thống lưu trữ dự phòng (disk arrays), máy chủ được cụm hóa (clustered machines)</w:t>
+      </w:r>
+    </w:p>
+    <w:p>
+      <w:pPr>
+        <w:numPr>
+          <w:ilvl w:val="0"/>
+          <w:numId w:val="5"/>
+        </w:numPr>
+        <w:jc w:val="both"/>
+        <w:rPr>
+          <w:sz w:val="26"/>
+          <w:szCs w:val="26"/>
+        </w:rPr>
+      </w:pPr>
+      <w:r>
+        <w:rPr>
+          <w:sz w:val="26"/>
+          <w:szCs w:val="26"/>
+        </w:rPr>
+        <w:t>Phần mềm chống mã độc (antivirus software)</w:t>
+      </w:r>
+    </w:p>
+    <w:p>
+      <w:pPr>
+        <w:numPr>
+          <w:ilvl w:val="0"/>
+          <w:numId w:val="5"/>
+        </w:numPr>
+        <w:jc w:val="both"/>
+        <w:rPr>
+          <w:sz w:val="26"/>
+          <w:szCs w:val="26"/>
+        </w:rPr>
+      </w:pPr>
+      <w:r>
+        <w:rPr>
+          <w:sz w:val="26"/>
+          <w:szCs w:val="26"/>
+        </w:rPr>
+        <w:t>Hệ thống ngăn chặn tấn công từ chối dịch vụ phân tán (</w:t>
+      </w:r>
+      <w:r>
+        <w:rPr>
+          <w:b/>
+          <w:bCs/>
+          <w:sz w:val="26"/>
+          <w:szCs w:val="26"/>
+        </w:rPr>
+        <w:t>DDoS prevention</w:t>
+      </w:r>
+      <w:r>
+        <w:rPr>
+          <w:sz w:val="26"/>
+          <w:szCs w:val="26"/>
+        </w:rPr>
+        <w:t>)</w:t>
+      </w:r>
+    </w:p>
+    <w:p>
+      <w:pPr>
+        <w:ind w:left="142"/>
+        <w:jc w:val="both"/>
+        <w:rPr>
+          <w:sz w:val="26"/>
+          <w:szCs w:val="26"/>
+        </w:rPr>
+      </w:pPr>
+      <w:r>
+        <w:rPr>
+          <w:i/>
+          <w:iCs/>
+          <w:sz w:val="26"/>
+          <w:szCs w:val="26"/>
+        </w:rPr>
+        <w:t>DDoS (Distributed Denial of Service)</w:t>
+      </w:r>
+      <w:r>
+        <w:rPr>
+          <w:sz w:val="26"/>
+          <w:szCs w:val="26"/>
+        </w:rPr>
+        <w:t>: hình thức tấn công làm quá tải tài nguyên của hệ thống khiến dịch vụ không thể truy cập được bởi người dùng hợp pháp.</w:t>
+      </w:r>
+    </w:p>
+    <w:p>
+      <w:pPr>
+        <w:jc w:val="both"/>
+        <w:rPr>
+          <w:b/>
+          <w:bCs/>
+          <w:sz w:val="26"/>
+          <w:szCs w:val="26"/>
+        </w:rPr>
+      </w:pPr>
+      <w:r>
+        <w:rPr>
+          <w:b/>
+          <w:bCs/>
+          <w:sz w:val="26"/>
+          <w:szCs w:val="26"/>
+        </w:rPr>
+        <w:t xml:space="preserve">4. </w:t>
+      </w:r>
+      <w:r>
+        <w:rPr>
+          <w:b/>
+          <w:bCs/>
+          <w:sz w:val="26"/>
+          <w:szCs w:val="26"/>
+        </w:rPr>
+        <w:t>Authenticity (Tính xác thực)</w:t>
+      </w:r>
+    </w:p>
+    <w:p>
+      <w:pPr>
+        <w:ind w:left="142"/>
+        <w:rPr>
+          <w:sz w:val="26"/>
+          <w:szCs w:val="26"/>
+        </w:rPr>
+      </w:pPr>
+      <w:r>
+        <w:rPr>
+          <w:sz w:val="26"/>
+          <w:szCs w:val="26"/>
+        </w:rPr>
+        <w:lastRenderedPageBreak/>
+        <w:t xml:space="preserve">Tính xác thực liên quan đến đặc tính của một thông điệp, tài liệu hoặc dữ liệu bảo đảm rằng nó </w:t>
+      </w:r>
+      <w:r>
+        <w:rPr>
+          <w:b/>
+          <w:bCs/>
+          <w:sz w:val="26"/>
+          <w:szCs w:val="26"/>
+        </w:rPr>
+        <w:t>là thật, không bị giả mạo hoặc thay đổi</w:t>
+      </w:r>
+      <w:r>
+        <w:rPr>
+          <w:sz w:val="26"/>
+          <w:szCs w:val="26"/>
+        </w:rPr>
+        <w:t>.</w:t>
+      </w:r>
+      <w:r>
+        <w:rPr>
+          <w:sz w:val="26"/>
+          <w:szCs w:val="26"/>
+        </w:rPr>
+        <w:br/>
+        <w:t xml:space="preserve">Vai trò chính của xác thực là </w:t>
+      </w:r>
+      <w:r>
+        <w:rPr>
+          <w:b/>
+          <w:bCs/>
+          <w:sz w:val="26"/>
+          <w:szCs w:val="26"/>
+        </w:rPr>
+        <w:t>xác minh tính hợp lệ của người dùng hoặc thông tin</w:t>
+      </w:r>
+      <w:r>
+        <w:rPr>
+          <w:sz w:val="26"/>
+          <w:szCs w:val="26"/>
+        </w:rPr>
+        <w:t>.</w:t>
+      </w:r>
+    </w:p>
+    <w:p>
+      <w:pPr>
+        <w:ind w:left="142"/>
+        <w:jc w:val="both"/>
+        <w:rPr>
+          <w:sz w:val="26"/>
+          <w:szCs w:val="26"/>
+        </w:rPr>
+      </w:pPr>
+      <w:r>
+        <w:rPr>
+          <w:b/>
+          <w:bCs/>
+          <w:sz w:val="26"/>
+          <w:szCs w:val="26"/>
+        </w:rPr>
+        <w:t>Các phương pháp kiểm soát xác thực bao gồm</w:t>
+      </w:r>
+      <w:r>
+        <w:rPr>
+          <w:sz w:val="26"/>
+          <w:szCs w:val="26"/>
+        </w:rPr>
+        <w:t>:</w:t>
+      </w:r>
+    </w:p>
+    <w:p>
+      <w:pPr>
+        <w:numPr>
+          <w:ilvl w:val="0"/>
+          <w:numId w:val="6"/>
+        </w:numPr>
+        <w:jc w:val="both"/>
+        <w:rPr>
+          <w:sz w:val="26"/>
+          <w:szCs w:val="26"/>
+        </w:rPr>
+      </w:pPr>
+      <w:r>
+        <w:rPr>
+          <w:sz w:val="26"/>
+          <w:szCs w:val="26"/>
+        </w:rPr>
+        <w:t>Sinh trắc học (biometrics)</w:t>
+      </w:r>
+    </w:p>
+    <w:p>
+      <w:pPr>
+        <w:numPr>
+          <w:ilvl w:val="0"/>
+          <w:numId w:val="6"/>
+        </w:numPr>
+        <w:jc w:val="both"/>
+        <w:rPr>
+          <w:sz w:val="26"/>
+          <w:szCs w:val="26"/>
+        </w:rPr>
+      </w:pPr>
+      <w:r>
+        <w:rPr>
+          <w:sz w:val="26"/>
+          <w:szCs w:val="26"/>
+        </w:rPr>
+        <w:t>Thẻ thông minh (smart cards)</w:t>
+      </w:r>
+    </w:p>
+    <w:p>
+      <w:pPr>
+        <w:numPr>
+          <w:ilvl w:val="0"/>
+          <w:numId w:val="6"/>
+        </w:numPr>
+        <w:jc w:val="both"/>
+        <w:rPr>
+          <w:sz w:val="26"/>
+          <w:szCs w:val="26"/>
+        </w:rPr>
+      </w:pPr>
+      <w:r>
+        <w:rPr>
+          <w:sz w:val="26"/>
+          <w:szCs w:val="26"/>
+        </w:rPr>
+        <w:t>Chứng thư số (digital certificates)</w:t>
+      </w:r>
+    </w:p>
+    <w:p>
+      <w:pPr>
+        <w:ind w:left="142"/>
+        <w:jc w:val="both"/>
+        <w:rPr>
+          <w:sz w:val="26"/>
+          <w:szCs w:val="26"/>
+        </w:rPr>
+      </w:pPr>
+      <w:r>
+        <w:rPr>
+          <w:i/>
+          <w:iCs/>
+          <w:sz w:val="26"/>
+          <w:szCs w:val="26"/>
+        </w:rPr>
+        <w:t>Digital certificate</w:t>
+      </w:r>
+      <w:r>
+        <w:rPr>
+          <w:sz w:val="26"/>
+          <w:szCs w:val="26"/>
+        </w:rPr>
+        <w:t>: Chứng nhận điện tử do một bên thứ ba (CA) phát hành, xác nhận danh tính và khóa công khai của người dùng.</w:t>
+      </w:r>
+    </w:p>
+    <w:p>
+      <w:pPr>
+        <w:jc w:val="both"/>
+        <w:rPr>
+          <w:b/>
+          <w:bCs/>
+          <w:sz w:val="26"/>
+          <w:szCs w:val="26"/>
+        </w:rPr>
+      </w:pPr>
+      <w:r>
+        <w:rPr>
+          <w:b/>
+          <w:bCs/>
+          <w:sz w:val="26"/>
+          <w:szCs w:val="26"/>
+        </w:rPr>
+        <w:t xml:space="preserve">5. </w:t>
+      </w:r>
+      <w:r>
+        <w:rPr>
+          <w:b/>
+          <w:bCs/>
+          <w:sz w:val="26"/>
+          <w:szCs w:val="26"/>
+        </w:rPr>
+        <w:t>Non-Repudiation (Không thể chối bỏ)</w:t>
+      </w:r>
+    </w:p>
+    <w:p>
+      <w:pPr>
+        <w:ind w:left="142"/>
+        <w:jc w:val="both"/>
+        <w:rPr>
+          <w:sz w:val="26"/>
+          <w:szCs w:val="26"/>
+        </w:rPr>
+      </w:pPr>
+      <w:r>
+        <w:rPr>
+          <w:sz w:val="26"/>
+          <w:szCs w:val="26"/>
+        </w:rPr>
+        <w:t xml:space="preserve">Không thể chối bỏ là cơ chế đảm bảo rằng </w:t>
+      </w:r>
+      <w:r>
+        <w:rPr>
+          <w:b/>
+          <w:bCs/>
+          <w:sz w:val="26"/>
+          <w:szCs w:val="26"/>
+        </w:rPr>
+        <w:t>người gửi không thể phủ nhận việc đã gửi thông điệp</w:t>
+      </w:r>
+      <w:r>
+        <w:rPr>
+          <w:sz w:val="26"/>
+          <w:szCs w:val="26"/>
+        </w:rPr>
+        <w:t xml:space="preserve">, và </w:t>
+      </w:r>
+      <w:r>
+        <w:rPr>
+          <w:b/>
+          <w:bCs/>
+          <w:sz w:val="26"/>
+          <w:szCs w:val="26"/>
+        </w:rPr>
+        <w:t>người nhận không thể phủ nhận việc đã nhận</w:t>
+      </w:r>
+      <w:r>
+        <w:rPr>
+          <w:sz w:val="26"/>
+          <w:szCs w:val="26"/>
+        </w:rPr>
+        <w:t>.</w:t>
+      </w:r>
+      <w:r>
+        <w:rPr>
+          <w:sz w:val="26"/>
+          <w:szCs w:val="26"/>
+        </w:rPr>
+        <w:br/>
+        <w:t>Điều này rất quan trọng trong các giao dịch pháp lý, tài chính và thương mại điện tử.</w:t>
+      </w:r>
+    </w:p>
+    <w:p>
+      <w:pPr>
+        <w:ind w:left="142"/>
+        <w:jc w:val="both"/>
+        <w:rPr>
+          <w:sz w:val="26"/>
+          <w:szCs w:val="26"/>
+        </w:rPr>
+      </w:pPr>
+      <w:r>
+        <w:rPr>
+          <w:b/>
+          <w:bCs/>
+          <w:sz w:val="26"/>
+          <w:szCs w:val="26"/>
+        </w:rPr>
+        <w:t>Cách thức thực hiện:</w:t>
+      </w:r>
+    </w:p>
+    <w:p>
+      <w:pPr>
+        <w:numPr>
+          <w:ilvl w:val="0"/>
+          <w:numId w:val="7"/>
+        </w:numPr>
+        <w:jc w:val="both"/>
+        <w:rPr>
+          <w:sz w:val="26"/>
+          <w:szCs w:val="26"/>
+        </w:rPr>
+      </w:pPr>
+      <w:r>
+        <w:rPr>
+          <w:sz w:val="26"/>
+          <w:szCs w:val="26"/>
+        </w:rPr>
+        <w:t>Sử dụng chữ ký số (digital signatures) để xác nhận hành động gửi/nhận một cách rõ ràng và có thể kiểm chứng.</w:t>
+      </w:r>
+    </w:p>
+    <w:p>
+      <w:pPr>
+        <w:ind w:left="142"/>
+        <w:jc w:val="both"/>
         <w:rPr>
           <w:sz w:val="26"/>
           <w:szCs w:val="26"/>
         </w:rPr>
       </w:pPr>
       <w:bookmarkStart w:id="0" w:name="_GoBack"/>
+      <w:r>
+        <w:rPr>
+          <w:i/>
+          <w:iCs/>
+          <w:sz w:val="26"/>
+          <w:szCs w:val="26"/>
+        </w:rPr>
+        <w:t>Digital signature</w:t>
+      </w:r>
+      <w:r>
+        <w:rPr>
+          <w:sz w:val="26"/>
+          <w:szCs w:val="26"/>
+        </w:rPr>
+        <w:t xml:space="preserve">: Cơ chế mã hóa không thể giả mạo, được dùng để xác minh danh tính </w:t>
+      </w:r>
       <w:bookmarkEnd w:id="0"/>
+      <w:r>
+        <w:rPr>
+          <w:sz w:val="26"/>
+          <w:szCs w:val="26"/>
+        </w:rPr>
+        <w:t>và nội dung một cách không thể phủ nhận.</w:t>
+      </w:r>
     </w:p>
     <w:sectPr>
       <w:pgSz w:w="11907" w:h="16840" w:code="9"/>
@@ -847,6 +2027,155 @@
 <file path=word/numbering.xml><?xml version="1.0" encoding="utf-8"?>
 <w:numbering xmlns:wpc="http://schemas.microsoft.com/office/word/2010/wordprocessingCanvas" xmlns:cx="http://schemas.microsoft.com/office/drawing/2014/chartex" xmlns:mc="http://schemas.openxmlformats.org/markup-compatibility/2006" xmlns:o="urn:schemas-microsoft-com:office:office" xmlns:r="http://schemas.openxmlformats.org/officeDocument/2006/relationships" xmlns:m="http://schemas.openxmlformats.org/officeDocument/2006/math" xmlns:v="urn:schemas-microsoft-com:vml" xmlns:wp14="http://schemas.microsoft.com/office/word/2010/wordprocessingDrawing" xmlns:wp="http://schemas.openxmlformats.org/drawingml/2006/wordprocessingDrawing" xmlns:w10="urn:schemas-microsoft-com:office:word" xmlns:w="http://schemas.openxmlformats.org/wordprocessingml/2006/main" xmlns:w14="http://schemas.microsoft.com/office/word/2010/wordml" xmlns:w15="http://schemas.microsoft.com/office/word/2012/wordml" xmlns:w16se="http://schemas.microsoft.com/office/word/2015/wordml/symex" xmlns:wpg="http://schemas.microsoft.com/office/word/2010/wordprocessingGroup" xmlns:wpi="http://schemas.microsoft.com/office/word/2010/wordprocessingInk" xmlns:wne="http://schemas.microsoft.com/office/word/2006/wordml" xmlns:wps="http://schemas.microsoft.com/office/word/2010/wordprocessingShape" mc:Ignorable="w14 w15 w16se wp14">
   <w:abstractNum w:abstractNumId="0" w15:restartNumberingAfterBreak="0">
+    <w:nsid w:val="05EB2E59"/>
+    <w:multiLevelType w:val="multilevel"/>
+    <w:tmpl w:val="9EE43FDE"/>
+    <w:lvl w:ilvl="0">
+      <w:start w:val="1"/>
+      <w:numFmt w:val="bullet"/>
+      <w:lvlText w:val=""/>
+      <w:lvlJc w:val="left"/>
+      <w:pPr>
+        <w:tabs>
+          <w:tab w:val="num" w:pos="720"/>
+        </w:tabs>
+        <w:ind w:left="720" w:hanging="360"/>
+      </w:pPr>
+      <w:rPr>
+        <w:rFonts w:ascii="Symbol" w:hAnsi="Symbol" w:hint="default"/>
+        <w:sz w:val="20"/>
+      </w:rPr>
+    </w:lvl>
+    <w:lvl w:ilvl="1" w:tentative="1">
+      <w:start w:val="1"/>
+      <w:numFmt w:val="bullet"/>
+      <w:lvlText w:val="o"/>
+      <w:lvlJc w:val="left"/>
+      <w:pPr>
+        <w:tabs>
+          <w:tab w:val="num" w:pos="1440"/>
+        </w:tabs>
+        <w:ind w:left="1440" w:hanging="360"/>
+      </w:pPr>
+      <w:rPr>
+        <w:rFonts w:ascii="Courier New" w:hAnsi="Courier New" w:hint="default"/>
+        <w:sz w:val="20"/>
+      </w:rPr>
+    </w:lvl>
+    <w:lvl w:ilvl="2" w:tentative="1">
+      <w:start w:val="1"/>
+      <w:numFmt w:val="bullet"/>
+      <w:lvlText w:val=""/>
+      <w:lvlJc w:val="left"/>
+      <w:pPr>
+        <w:tabs>
+          <w:tab w:val="num" w:pos="2160"/>
+        </w:tabs>
+        <w:ind w:left="2160" w:hanging="360"/>
+      </w:pPr>
+      <w:rPr>
+        <w:rFonts w:ascii="Wingdings" w:hAnsi="Wingdings" w:hint="default"/>
+        <w:sz w:val="20"/>
+      </w:rPr>
+    </w:lvl>
+    <w:lvl w:ilvl="3" w:tentative="1">
+      <w:start w:val="1"/>
+      <w:numFmt w:val="bullet"/>
+      <w:lvlText w:val=""/>
+      <w:lvlJc w:val="left"/>
+      <w:pPr>
+        <w:tabs>
+          <w:tab w:val="num" w:pos="2880"/>
+        </w:tabs>
+        <w:ind w:left="2880" w:hanging="360"/>
+      </w:pPr>
+      <w:rPr>
+        <w:rFonts w:ascii="Wingdings" w:hAnsi="Wingdings" w:hint="default"/>
+        <w:sz w:val="20"/>
+      </w:rPr>
+    </w:lvl>
+    <w:lvl w:ilvl="4" w:tentative="1">
+      <w:start w:val="1"/>
+      <w:numFmt w:val="bullet"/>
+      <w:lvlText w:val=""/>
+      <w:lvlJc w:val="left"/>
+      <w:pPr>
+        <w:tabs>
+          <w:tab w:val="num" w:pos="3600"/>
+        </w:tabs>
+        <w:ind w:left="3600" w:hanging="360"/>
+      </w:pPr>
+      <w:rPr>
+        <w:rFonts w:ascii="Wingdings" w:hAnsi="Wingdings" w:hint="default"/>
+        <w:sz w:val="20"/>
+      </w:rPr>
+    </w:lvl>
+    <w:lvl w:ilvl="5" w:tentative="1">
+      <w:start w:val="1"/>
+      <w:numFmt w:val="bullet"/>
+      <w:lvlText w:val=""/>
+      <w:lvlJc w:val="left"/>
+      <w:pPr>
+        <w:tabs>
+          <w:tab w:val="num" w:pos="4320"/>
+        </w:tabs>
+        <w:ind w:left="4320" w:hanging="360"/>
+      </w:pPr>
+      <w:rPr>
+        <w:rFonts w:ascii="Wingdings" w:hAnsi="Wingdings" w:hint="default"/>
+        <w:sz w:val="20"/>
+      </w:rPr>
+    </w:lvl>
+    <w:lvl w:ilvl="6" w:tentative="1">
+      <w:start w:val="1"/>
+      <w:numFmt w:val="bullet"/>
+      <w:lvlText w:val=""/>
+      <w:lvlJc w:val="left"/>
+      <w:pPr>
+        <w:tabs>
+          <w:tab w:val="num" w:pos="5040"/>
+        </w:tabs>
+        <w:ind w:left="5040" w:hanging="360"/>
+      </w:pPr>
+      <w:rPr>
+        <w:rFonts w:ascii="Wingdings" w:hAnsi="Wingdings" w:hint="default"/>
+        <w:sz w:val="20"/>
+      </w:rPr>
+    </w:lvl>
+    <w:lvl w:ilvl="7" w:tentative="1">
+      <w:start w:val="1"/>
+      <w:numFmt w:val="bullet"/>
+      <w:lvlText w:val=""/>
+      <w:lvlJc w:val="left"/>
+      <w:pPr>
+        <w:tabs>
+          <w:tab w:val="num" w:pos="5760"/>
+        </w:tabs>
+        <w:ind w:left="5760" w:hanging="360"/>
+      </w:pPr>
+      <w:rPr>
+        <w:rFonts w:ascii="Wingdings" w:hAnsi="Wingdings" w:hint="default"/>
+        <w:sz w:val="20"/>
+      </w:rPr>
+    </w:lvl>
+    <w:lvl w:ilvl="8" w:tentative="1">
+      <w:start w:val="1"/>
+      <w:numFmt w:val="bullet"/>
+      <w:lvlText w:val=""/>
+      <w:lvlJc w:val="left"/>
+      <w:pPr>
+        <w:tabs>
+          <w:tab w:val="num" w:pos="6480"/>
+        </w:tabs>
+        <w:ind w:left="6480" w:hanging="360"/>
+      </w:pPr>
+      <w:rPr>
+        <w:rFonts w:ascii="Wingdings" w:hAnsi="Wingdings" w:hint="default"/>
+        <w:sz w:val="20"/>
+      </w:rPr>
+    </w:lvl>
+  </w:abstractNum>
+  <w:abstractNum w:abstractNumId="1" w15:restartNumberingAfterBreak="0">
     <w:nsid w:val="07075739"/>
     <w:multiLevelType w:val="multilevel"/>
     <w:tmpl w:val="EA28BB06"/>
@@ -995,7 +2324,156 @@
       </w:rPr>
     </w:lvl>
   </w:abstractNum>
-  <w:abstractNum w:abstractNumId="1" w15:restartNumberingAfterBreak="0">
+  <w:abstractNum w:abstractNumId="2" w15:restartNumberingAfterBreak="0">
+    <w:nsid w:val="1A916D57"/>
+    <w:multiLevelType w:val="multilevel"/>
+    <w:tmpl w:val="FEF21004"/>
+    <w:lvl w:ilvl="0">
+      <w:start w:val="1"/>
+      <w:numFmt w:val="bullet"/>
+      <w:lvlText w:val=""/>
+      <w:lvlJc w:val="left"/>
+      <w:pPr>
+        <w:tabs>
+          <w:tab w:val="num" w:pos="720"/>
+        </w:tabs>
+        <w:ind w:left="720" w:hanging="360"/>
+      </w:pPr>
+      <w:rPr>
+        <w:rFonts w:ascii="Symbol" w:hAnsi="Symbol" w:hint="default"/>
+        <w:sz w:val="20"/>
+      </w:rPr>
+    </w:lvl>
+    <w:lvl w:ilvl="1" w:tentative="1">
+      <w:start w:val="1"/>
+      <w:numFmt w:val="bullet"/>
+      <w:lvlText w:val="o"/>
+      <w:lvlJc w:val="left"/>
+      <w:pPr>
+        <w:tabs>
+          <w:tab w:val="num" w:pos="1440"/>
+        </w:tabs>
+        <w:ind w:left="1440" w:hanging="360"/>
+      </w:pPr>
+      <w:rPr>
+        <w:rFonts w:ascii="Courier New" w:hAnsi="Courier New" w:hint="default"/>
+        <w:sz w:val="20"/>
+      </w:rPr>
+    </w:lvl>
+    <w:lvl w:ilvl="2" w:tentative="1">
+      <w:start w:val="1"/>
+      <w:numFmt w:val="bullet"/>
+      <w:lvlText w:val=""/>
+      <w:lvlJc w:val="left"/>
+      <w:pPr>
+        <w:tabs>
+          <w:tab w:val="num" w:pos="2160"/>
+        </w:tabs>
+        <w:ind w:left="2160" w:hanging="360"/>
+      </w:pPr>
+      <w:rPr>
+        <w:rFonts w:ascii="Wingdings" w:hAnsi="Wingdings" w:hint="default"/>
+        <w:sz w:val="20"/>
+      </w:rPr>
+    </w:lvl>
+    <w:lvl w:ilvl="3" w:tentative="1">
+      <w:start w:val="1"/>
+      <w:numFmt w:val="bullet"/>
+      <w:lvlText w:val=""/>
+      <w:lvlJc w:val="left"/>
+      <w:pPr>
+        <w:tabs>
+          <w:tab w:val="num" w:pos="2880"/>
+        </w:tabs>
+        <w:ind w:left="2880" w:hanging="360"/>
+      </w:pPr>
+      <w:rPr>
+        <w:rFonts w:ascii="Wingdings" w:hAnsi="Wingdings" w:hint="default"/>
+        <w:sz w:val="20"/>
+      </w:rPr>
+    </w:lvl>
+    <w:lvl w:ilvl="4" w:tentative="1">
+      <w:start w:val="1"/>
+      <w:numFmt w:val="bullet"/>
+      <w:lvlText w:val=""/>
+      <w:lvlJc w:val="left"/>
+      <w:pPr>
+        <w:tabs>
+          <w:tab w:val="num" w:pos="3600"/>
+        </w:tabs>
+        <w:ind w:left="3600" w:hanging="360"/>
+      </w:pPr>
+      <w:rPr>
+        <w:rFonts w:ascii="Wingdings" w:hAnsi="Wingdings" w:hint="default"/>
+        <w:sz w:val="20"/>
+      </w:rPr>
+    </w:lvl>
+    <w:lvl w:ilvl="5" w:tentative="1">
+      <w:start w:val="1"/>
+      <w:numFmt w:val="bullet"/>
+      <w:lvlText w:val=""/>
+      <w:lvlJc w:val="left"/>
+      <w:pPr>
+        <w:tabs>
+          <w:tab w:val="num" w:pos="4320"/>
+        </w:tabs>
+        <w:ind w:left="4320" w:hanging="360"/>
+      </w:pPr>
+      <w:rPr>
+        <w:rFonts w:ascii="Wingdings" w:hAnsi="Wingdings" w:hint="default"/>
+        <w:sz w:val="20"/>
+      </w:rPr>
+    </w:lvl>
+    <w:lvl w:ilvl="6" w:tentative="1">
+      <w:start w:val="1"/>
+      <w:numFmt w:val="bullet"/>
+      <w:lvlText w:val=""/>
+      <w:lvlJc w:val="left"/>
+      <w:pPr>
+        <w:tabs>
+          <w:tab w:val="num" w:pos="5040"/>
+        </w:tabs>
+        <w:ind w:left="5040" w:hanging="360"/>
+      </w:pPr>
+      <w:rPr>
+        <w:rFonts w:ascii="Wingdings" w:hAnsi="Wingdings" w:hint="default"/>
+        <w:sz w:val="20"/>
+      </w:rPr>
+    </w:lvl>
+    <w:lvl w:ilvl="7" w:tentative="1">
+      <w:start w:val="1"/>
+      <w:numFmt w:val="bullet"/>
+      <w:lvlText w:val=""/>
+      <w:lvlJc w:val="left"/>
+      <w:pPr>
+        <w:tabs>
+          <w:tab w:val="num" w:pos="5760"/>
+        </w:tabs>
+        <w:ind w:left="5760" w:hanging="360"/>
+      </w:pPr>
+      <w:rPr>
+        <w:rFonts w:ascii="Wingdings" w:hAnsi="Wingdings" w:hint="default"/>
+        <w:sz w:val="20"/>
+      </w:rPr>
+    </w:lvl>
+    <w:lvl w:ilvl="8" w:tentative="1">
+      <w:start w:val="1"/>
+      <w:numFmt w:val="bullet"/>
+      <w:lvlText w:val=""/>
+      <w:lvlJc w:val="left"/>
+      <w:pPr>
+        <w:tabs>
+          <w:tab w:val="num" w:pos="6480"/>
+        </w:tabs>
+        <w:ind w:left="6480" w:hanging="360"/>
+      </w:pPr>
+      <w:rPr>
+        <w:rFonts w:ascii="Wingdings" w:hAnsi="Wingdings" w:hint="default"/>
+        <w:sz w:val="20"/>
+      </w:rPr>
+    </w:lvl>
+  </w:abstractNum>
+  <w:abstractNum w:abstractNumId="3" w15:restartNumberingAfterBreak="0">
     <w:nsid w:val="1C5E0A16"/>
     <w:multiLevelType w:val="multilevel"/>
     <w:tmpl w:val="50B00930"/>
@@ -1144,11 +2622,473 @@
       </w:rPr>
     </w:lvl>
   </w:abstractNum>
+  <w:abstractNum w:abstractNumId="4" w15:restartNumberingAfterBreak="0">
+    <w:nsid w:val="2D280C70"/>
+    <w:multiLevelType w:val="multilevel"/>
+    <w:tmpl w:val="C7547828"/>
+    <w:lvl w:ilvl="0">
+      <w:start w:val="1"/>
+      <w:numFmt w:val="bullet"/>
+      <w:lvlText w:val=""/>
+      <w:lvlJc w:val="left"/>
+      <w:pPr>
+        <w:tabs>
+          <w:tab w:val="num" w:pos="720"/>
+        </w:tabs>
+        <w:ind w:left="720" w:hanging="360"/>
+      </w:pPr>
+      <w:rPr>
+        <w:rFonts w:ascii="Symbol" w:hAnsi="Symbol" w:hint="default"/>
+        <w:sz w:val="20"/>
+      </w:rPr>
+    </w:lvl>
+    <w:lvl w:ilvl="1" w:tentative="1">
+      <w:start w:val="1"/>
+      <w:numFmt w:val="bullet"/>
+      <w:lvlText w:val="o"/>
+      <w:lvlJc w:val="left"/>
+      <w:pPr>
+        <w:tabs>
+          <w:tab w:val="num" w:pos="1440"/>
+        </w:tabs>
+        <w:ind w:left="1440" w:hanging="360"/>
+      </w:pPr>
+      <w:rPr>
+        <w:rFonts w:ascii="Courier New" w:hAnsi="Courier New" w:hint="default"/>
+        <w:sz w:val="20"/>
+      </w:rPr>
+    </w:lvl>
+    <w:lvl w:ilvl="2" w:tentative="1">
+      <w:start w:val="1"/>
+      <w:numFmt w:val="bullet"/>
+      <w:lvlText w:val=""/>
+      <w:lvlJc w:val="left"/>
+      <w:pPr>
+        <w:tabs>
+          <w:tab w:val="num" w:pos="2160"/>
+        </w:tabs>
+        <w:ind w:left="2160" w:hanging="360"/>
+      </w:pPr>
+      <w:rPr>
+        <w:rFonts w:ascii="Wingdings" w:hAnsi="Wingdings" w:hint="default"/>
+        <w:sz w:val="20"/>
+      </w:rPr>
+    </w:lvl>
+    <w:lvl w:ilvl="3" w:tentative="1">
+      <w:start w:val="1"/>
+      <w:numFmt w:val="bullet"/>
+      <w:lvlText w:val=""/>
+      <w:lvlJc w:val="left"/>
+      <w:pPr>
+        <w:tabs>
+          <w:tab w:val="num" w:pos="2880"/>
+        </w:tabs>
+        <w:ind w:left="2880" w:hanging="360"/>
+      </w:pPr>
+      <w:rPr>
+        <w:rFonts w:ascii="Wingdings" w:hAnsi="Wingdings" w:hint="default"/>
+        <w:sz w:val="20"/>
+      </w:rPr>
+    </w:lvl>
+    <w:lvl w:ilvl="4" w:tentative="1">
+      <w:start w:val="1"/>
+      <w:numFmt w:val="bullet"/>
+      <w:lvlText w:val=""/>
+      <w:lvlJc w:val="left"/>
+      <w:pPr>
+        <w:tabs>
+          <w:tab w:val="num" w:pos="3600"/>
+        </w:tabs>
+        <w:ind w:left="3600" w:hanging="360"/>
+      </w:pPr>
+      <w:rPr>
+        <w:rFonts w:ascii="Wingdings" w:hAnsi="Wingdings" w:hint="default"/>
+        <w:sz w:val="20"/>
+      </w:rPr>
+    </w:lvl>
+    <w:lvl w:ilvl="5" w:tentative="1">
+      <w:start w:val="1"/>
+      <w:numFmt w:val="bullet"/>
+      <w:lvlText w:val=""/>
+      <w:lvlJc w:val="left"/>
+      <w:pPr>
+        <w:tabs>
+          <w:tab w:val="num" w:pos="4320"/>
+        </w:tabs>
+        <w:ind w:left="4320" w:hanging="360"/>
+      </w:pPr>
+      <w:rPr>
+        <w:rFonts w:ascii="Wingdings" w:hAnsi="Wingdings" w:hint="default"/>
+        <w:sz w:val="20"/>
+      </w:rPr>
+    </w:lvl>
+    <w:lvl w:ilvl="6" w:tentative="1">
+      <w:start w:val="1"/>
+      <w:numFmt w:val="bullet"/>
+      <w:lvlText w:val=""/>
+      <w:lvlJc w:val="left"/>
+      <w:pPr>
+        <w:tabs>
+          <w:tab w:val="num" w:pos="5040"/>
+        </w:tabs>
+        <w:ind w:left="5040" w:hanging="360"/>
+      </w:pPr>
+      <w:rPr>
+        <w:rFonts w:ascii="Wingdings" w:hAnsi="Wingdings" w:hint="default"/>
+        <w:sz w:val="20"/>
+      </w:rPr>
+    </w:lvl>
+    <w:lvl w:ilvl="7" w:tentative="1">
+      <w:start w:val="1"/>
+      <w:numFmt w:val="bullet"/>
+      <w:lvlText w:val=""/>
+      <w:lvlJc w:val="left"/>
+      <w:pPr>
+        <w:tabs>
+          <w:tab w:val="num" w:pos="5760"/>
+        </w:tabs>
+        <w:ind w:left="5760" w:hanging="360"/>
+      </w:pPr>
+      <w:rPr>
+        <w:rFonts w:ascii="Wingdings" w:hAnsi="Wingdings" w:hint="default"/>
+        <w:sz w:val="20"/>
+      </w:rPr>
+    </w:lvl>
+    <w:lvl w:ilvl="8" w:tentative="1">
+      <w:start w:val="1"/>
+      <w:numFmt w:val="bullet"/>
+      <w:lvlText w:val=""/>
+      <w:lvlJc w:val="left"/>
+      <w:pPr>
+        <w:tabs>
+          <w:tab w:val="num" w:pos="6480"/>
+        </w:tabs>
+        <w:ind w:left="6480" w:hanging="360"/>
+      </w:pPr>
+      <w:rPr>
+        <w:rFonts w:ascii="Wingdings" w:hAnsi="Wingdings" w:hint="default"/>
+        <w:sz w:val="20"/>
+      </w:rPr>
+    </w:lvl>
+  </w:abstractNum>
+  <w:abstractNum w:abstractNumId="5" w15:restartNumberingAfterBreak="0">
+    <w:nsid w:val="54A8053B"/>
+    <w:multiLevelType w:val="multilevel"/>
+    <w:tmpl w:val="C96CCE8E"/>
+    <w:lvl w:ilvl="0">
+      <w:start w:val="1"/>
+      <w:numFmt w:val="bullet"/>
+      <w:lvlText w:val=""/>
+      <w:lvlJc w:val="left"/>
+      <w:pPr>
+        <w:tabs>
+          <w:tab w:val="num" w:pos="720"/>
+        </w:tabs>
+        <w:ind w:left="720" w:hanging="360"/>
+      </w:pPr>
+      <w:rPr>
+        <w:rFonts w:ascii="Symbol" w:hAnsi="Symbol" w:hint="default"/>
+        <w:sz w:val="20"/>
+      </w:rPr>
+    </w:lvl>
+    <w:lvl w:ilvl="1" w:tentative="1">
+      <w:start w:val="1"/>
+      <w:numFmt w:val="bullet"/>
+      <w:lvlText w:val="o"/>
+      <w:lvlJc w:val="left"/>
+      <w:pPr>
+        <w:tabs>
+          <w:tab w:val="num" w:pos="1440"/>
+        </w:tabs>
+        <w:ind w:left="1440" w:hanging="360"/>
+      </w:pPr>
+      <w:rPr>
+        <w:rFonts w:ascii="Courier New" w:hAnsi="Courier New" w:hint="default"/>
+        <w:sz w:val="20"/>
+      </w:rPr>
+    </w:lvl>
+    <w:lvl w:ilvl="2" w:tentative="1">
+      <w:start w:val="1"/>
+      <w:numFmt w:val="bullet"/>
+      <w:lvlText w:val=""/>
+      <w:lvlJc w:val="left"/>
+      <w:pPr>
+        <w:tabs>
+          <w:tab w:val="num" w:pos="2160"/>
+        </w:tabs>
+        <w:ind w:left="2160" w:hanging="360"/>
+      </w:pPr>
+      <w:rPr>
+        <w:rFonts w:ascii="Wingdings" w:hAnsi="Wingdings" w:hint="default"/>
+        <w:sz w:val="20"/>
+      </w:rPr>
+    </w:lvl>
+    <w:lvl w:ilvl="3" w:tentative="1">
+      <w:start w:val="1"/>
+      <w:numFmt w:val="bullet"/>
+      <w:lvlText w:val=""/>
+      <w:lvlJc w:val="left"/>
+      <w:pPr>
+        <w:tabs>
+          <w:tab w:val="num" w:pos="2880"/>
+        </w:tabs>
+        <w:ind w:left="2880" w:hanging="360"/>
+      </w:pPr>
+      <w:rPr>
+        <w:rFonts w:ascii="Wingdings" w:hAnsi="Wingdings" w:hint="default"/>
+        <w:sz w:val="20"/>
+      </w:rPr>
+    </w:lvl>
+    <w:lvl w:ilvl="4" w:tentative="1">
+      <w:start w:val="1"/>
+      <w:numFmt w:val="bullet"/>
+      <w:lvlText w:val=""/>
+      <w:lvlJc w:val="left"/>
+      <w:pPr>
+        <w:tabs>
+          <w:tab w:val="num" w:pos="3600"/>
+        </w:tabs>
+        <w:ind w:left="3600" w:hanging="360"/>
+      </w:pPr>
+      <w:rPr>
+        <w:rFonts w:ascii="Wingdings" w:hAnsi="Wingdings" w:hint="default"/>
+        <w:sz w:val="20"/>
+      </w:rPr>
+    </w:lvl>
+    <w:lvl w:ilvl="5" w:tentative="1">
+      <w:start w:val="1"/>
+      <w:numFmt w:val="bullet"/>
+      <w:lvlText w:val=""/>
+      <w:lvlJc w:val="left"/>
+      <w:pPr>
+        <w:tabs>
+          <w:tab w:val="num" w:pos="4320"/>
+        </w:tabs>
+        <w:ind w:left="4320" w:hanging="360"/>
+      </w:pPr>
+      <w:rPr>
+        <w:rFonts w:ascii="Wingdings" w:hAnsi="Wingdings" w:hint="default"/>
+        <w:sz w:val="20"/>
+      </w:rPr>
+    </w:lvl>
+    <w:lvl w:ilvl="6" w:tentative="1">
+      <w:start w:val="1"/>
+      <w:numFmt w:val="bullet"/>
+      <w:lvlText w:val=""/>
+      <w:lvlJc w:val="left"/>
+      <w:pPr>
+        <w:tabs>
+          <w:tab w:val="num" w:pos="5040"/>
+        </w:tabs>
+        <w:ind w:left="5040" w:hanging="360"/>
+      </w:pPr>
+      <w:rPr>
+        <w:rFonts w:ascii="Wingdings" w:hAnsi="Wingdings" w:hint="default"/>
+        <w:sz w:val="20"/>
+      </w:rPr>
+    </w:lvl>
+    <w:lvl w:ilvl="7" w:tentative="1">
+      <w:start w:val="1"/>
+      <w:numFmt w:val="bullet"/>
+      <w:lvlText w:val=""/>
+      <w:lvlJc w:val="left"/>
+      <w:pPr>
+        <w:tabs>
+          <w:tab w:val="num" w:pos="5760"/>
+        </w:tabs>
+        <w:ind w:left="5760" w:hanging="360"/>
+      </w:pPr>
+      <w:rPr>
+        <w:rFonts w:ascii="Wingdings" w:hAnsi="Wingdings" w:hint="default"/>
+        <w:sz w:val="20"/>
+      </w:rPr>
+    </w:lvl>
+    <w:lvl w:ilvl="8" w:tentative="1">
+      <w:start w:val="1"/>
+      <w:numFmt w:val="bullet"/>
+      <w:lvlText w:val=""/>
+      <w:lvlJc w:val="left"/>
+      <w:pPr>
+        <w:tabs>
+          <w:tab w:val="num" w:pos="6480"/>
+        </w:tabs>
+        <w:ind w:left="6480" w:hanging="360"/>
+      </w:pPr>
+      <w:rPr>
+        <w:rFonts w:ascii="Wingdings" w:hAnsi="Wingdings" w:hint="default"/>
+        <w:sz w:val="20"/>
+      </w:rPr>
+    </w:lvl>
+  </w:abstractNum>
+  <w:abstractNum w:abstractNumId="6" w15:restartNumberingAfterBreak="0">
+    <w:nsid w:val="569D7E07"/>
+    <w:multiLevelType w:val="multilevel"/>
+    <w:tmpl w:val="4EE663FC"/>
+    <w:lvl w:ilvl="0">
+      <w:start w:val="1"/>
+      <w:numFmt w:val="bullet"/>
+      <w:lvlText w:val=""/>
+      <w:lvlJc w:val="left"/>
+      <w:pPr>
+        <w:tabs>
+          <w:tab w:val="num" w:pos="720"/>
+        </w:tabs>
+        <w:ind w:left="720" w:hanging="360"/>
+      </w:pPr>
+      <w:rPr>
+        <w:rFonts w:ascii="Symbol" w:hAnsi="Symbol" w:hint="default"/>
+        <w:sz w:val="20"/>
+      </w:rPr>
+    </w:lvl>
+    <w:lvl w:ilvl="1" w:tentative="1">
+      <w:start w:val="1"/>
+      <w:numFmt w:val="bullet"/>
+      <w:lvlText w:val="o"/>
+      <w:lvlJc w:val="left"/>
+      <w:pPr>
+        <w:tabs>
+          <w:tab w:val="num" w:pos="1440"/>
+        </w:tabs>
+        <w:ind w:left="1440" w:hanging="360"/>
+      </w:pPr>
+      <w:rPr>
+        <w:rFonts w:ascii="Courier New" w:hAnsi="Courier New" w:hint="default"/>
+        <w:sz w:val="20"/>
+      </w:rPr>
+    </w:lvl>
+    <w:lvl w:ilvl="2" w:tentative="1">
+      <w:start w:val="1"/>
+      <w:numFmt w:val="bullet"/>
+      <w:lvlText w:val=""/>
+      <w:lvlJc w:val="left"/>
+      <w:pPr>
+        <w:tabs>
+          <w:tab w:val="num" w:pos="2160"/>
+        </w:tabs>
+        <w:ind w:left="2160" w:hanging="360"/>
+      </w:pPr>
+      <w:rPr>
+        <w:rFonts w:ascii="Wingdings" w:hAnsi="Wingdings" w:hint="default"/>
+        <w:sz w:val="20"/>
+      </w:rPr>
+    </w:lvl>
+    <w:lvl w:ilvl="3" w:tentative="1">
+      <w:start w:val="1"/>
+      <w:numFmt w:val="bullet"/>
+      <w:lvlText w:val=""/>
+      <w:lvlJc w:val="left"/>
+      <w:pPr>
+        <w:tabs>
+          <w:tab w:val="num" w:pos="2880"/>
+        </w:tabs>
+        <w:ind w:left="2880" w:hanging="360"/>
+      </w:pPr>
+      <w:rPr>
+        <w:rFonts w:ascii="Wingdings" w:hAnsi="Wingdings" w:hint="default"/>
+        <w:sz w:val="20"/>
+      </w:rPr>
+    </w:lvl>
+    <w:lvl w:ilvl="4" w:tentative="1">
+      <w:start w:val="1"/>
+      <w:numFmt w:val="bullet"/>
+      <w:lvlText w:val=""/>
+      <w:lvlJc w:val="left"/>
+      <w:pPr>
+        <w:tabs>
+          <w:tab w:val="num" w:pos="3600"/>
+        </w:tabs>
+        <w:ind w:left="3600" w:hanging="360"/>
+      </w:pPr>
+      <w:rPr>
+        <w:rFonts w:ascii="Wingdings" w:hAnsi="Wingdings" w:hint="default"/>
+        <w:sz w:val="20"/>
+      </w:rPr>
+    </w:lvl>
+    <w:lvl w:ilvl="5" w:tentative="1">
+      <w:start w:val="1"/>
+      <w:numFmt w:val="bullet"/>
+      <w:lvlText w:val=""/>
+      <w:lvlJc w:val="left"/>
+      <w:pPr>
+        <w:tabs>
+          <w:tab w:val="num" w:pos="4320"/>
+        </w:tabs>
+        <w:ind w:left="4320" w:hanging="360"/>
+      </w:pPr>
+      <w:rPr>
+        <w:rFonts w:ascii="Wingdings" w:hAnsi="Wingdings" w:hint="default"/>
+        <w:sz w:val="20"/>
+      </w:rPr>
+    </w:lvl>
+    <w:lvl w:ilvl="6" w:tentative="1">
+      <w:start w:val="1"/>
+      <w:numFmt w:val="bullet"/>
+      <w:lvlText w:val=""/>
+      <w:lvlJc w:val="left"/>
+      <w:pPr>
+        <w:tabs>
+          <w:tab w:val="num" w:pos="5040"/>
+        </w:tabs>
+        <w:ind w:left="5040" w:hanging="360"/>
+      </w:pPr>
+      <w:rPr>
+        <w:rFonts w:ascii="Wingdings" w:hAnsi="Wingdings" w:hint="default"/>
+        <w:sz w:val="20"/>
+      </w:rPr>
+    </w:lvl>
+    <w:lvl w:ilvl="7" w:tentative="1">
+      <w:start w:val="1"/>
+      <w:numFmt w:val="bullet"/>
+      <w:lvlText w:val=""/>
+      <w:lvlJc w:val="left"/>
+      <w:pPr>
+        <w:tabs>
+          <w:tab w:val="num" w:pos="5760"/>
+        </w:tabs>
+        <w:ind w:left="5760" w:hanging="360"/>
+      </w:pPr>
+      <w:rPr>
+        <w:rFonts w:ascii="Wingdings" w:hAnsi="Wingdings" w:hint="default"/>
+        <w:sz w:val="20"/>
+      </w:rPr>
+    </w:lvl>
+    <w:lvl w:ilvl="8" w:tentative="1">
+      <w:start w:val="1"/>
+      <w:numFmt w:val="bullet"/>
+      <w:lvlText w:val=""/>
+      <w:lvlJc w:val="left"/>
+      <w:pPr>
+        <w:tabs>
+          <w:tab w:val="num" w:pos="6480"/>
+        </w:tabs>
+        <w:ind w:left="6480" w:hanging="360"/>
+      </w:pPr>
+      <w:rPr>
+        <w:rFonts w:ascii="Wingdings" w:hAnsi="Wingdings" w:hint="default"/>
+        <w:sz w:val="20"/>
+      </w:rPr>
+    </w:lvl>
+  </w:abstractNum>
   <w:num w:numId="1">
+    <w:abstractNumId w:val="1"/>
+  </w:num>
+  <w:num w:numId="2">
+    <w:abstractNumId w:val="3"/>
+  </w:num>
+  <w:num w:numId="3">
+    <w:abstractNumId w:val="5"/>
+  </w:num>
+  <w:num w:numId="4">
+    <w:abstractNumId w:val="6"/>
+  </w:num>
+  <w:num w:numId="5">
+    <w:abstractNumId w:val="2"/>
+  </w:num>
+  <w:num w:numId="6">
     <w:abstractNumId w:val="0"/>
   </w:num>
-  <w:num w:numId="2">
-    <w:abstractNumId w:val="1"/>
+  <w:num w:numId="7">
+    <w:abstractNumId w:val="4"/>
   </w:num>
 </w:numbering>
 </file>
@@ -1573,6 +3513,17 @@
     <w:semiHidden/>
     <w:unhideWhenUsed/>
   </w:style>
+  <w:style w:type="paragraph" w:styleId="ListParagraph">
+    <w:name w:val="List Paragraph"/>
+    <w:basedOn w:val="Normal"/>
+    <w:uiPriority w:val="34"/>
+    <w:qFormat/>
+    <w:rsid w:val="00DC190F"/>
+    <w:pPr>
+      <w:ind w:left="720"/>
+      <w:contextualSpacing/>
+    </w:pPr>
+  </w:style>
 </w:styles>
 </file>
 

</xml_diff>